<commit_message>
Added image to samuels about page, added industry data info to webpage
</commit_message>
<xml_diff>
--- a/Report/6. Industry Data.docx
+++ b/Report/6. Industry Data.docx
@@ -1,6 +1,6 @@
 
 <file path=word/document.xml><?xml version="1.0" encoding="utf-8"?>
-<w:document xmlns:wpc="http://schemas.microsoft.com/office/word/2010/wordprocessingCanvas" xmlns:mc="http://schemas.openxmlformats.org/markup-compatibility/2006" xmlns:o="urn:schemas-microsoft-com:office:office" xmlns:r="http://schemas.openxmlformats.org/officeDocument/2006/relationships" xmlns:m="http://schemas.openxmlformats.org/officeDocument/2006/math" xmlns:v="urn:schemas-microsoft-com:vml" xmlns:wp14="http://schemas.microsoft.com/office/word/2010/wordprocessingDrawing" xmlns:wp="http://schemas.openxmlformats.org/drawingml/2006/wordprocessingDrawing" xmlns:w10="urn:schemas-microsoft-com:office:word" xmlns:w="http://schemas.openxmlformats.org/wordprocessingml/2006/main" xmlns:w14="http://schemas.microsoft.com/office/word/2010/wordml" xmlns:w15="http://schemas.microsoft.com/office/word/2012/wordml" xmlns:wpg="http://schemas.microsoft.com/office/word/2010/wordprocessingGroup" xmlns:wpi="http://schemas.microsoft.com/office/word/2010/wordprocessingInk" xmlns:wne="http://schemas.microsoft.com/office/word/2006/wordml" xmlns:wps="http://schemas.microsoft.com/office/word/2010/wordprocessingShape" mc:Ignorable="w14 w15 wp14">
+<w:document xmlns:wpc="http://schemas.microsoft.com/office/word/2010/wordprocessingCanvas" xmlns:cx="http://schemas.microsoft.com/office/drawing/2014/chartex" xmlns:cx1="http://schemas.microsoft.com/office/drawing/2015/9/8/chartex" xmlns:cx2="http://schemas.microsoft.com/office/drawing/2015/10/21/chartex" xmlns:cx3="http://schemas.microsoft.com/office/drawing/2016/5/9/chartex" xmlns:cx4="http://schemas.microsoft.com/office/drawing/2016/5/10/chartex" xmlns:cx5="http://schemas.microsoft.com/office/drawing/2016/5/11/chartex" xmlns:cx6="http://schemas.microsoft.com/office/drawing/2016/5/12/chartex" xmlns:cx7="http://schemas.microsoft.com/office/drawing/2016/5/13/chartex" xmlns:cx8="http://schemas.microsoft.com/office/drawing/2016/5/14/chartex" xmlns:mc="http://schemas.openxmlformats.org/markup-compatibility/2006" xmlns:aink="http://schemas.microsoft.com/office/drawing/2016/ink" xmlns:am3d="http://schemas.microsoft.com/office/drawing/2017/model3d" xmlns:o="urn:schemas-microsoft-com:office:office" xmlns:r="http://schemas.openxmlformats.org/officeDocument/2006/relationships" xmlns:m="http://schemas.openxmlformats.org/officeDocument/2006/math" xmlns:v="urn:schemas-microsoft-com:vml" xmlns:wp14="http://schemas.microsoft.com/office/word/2010/wordprocessingDrawing" xmlns:wp="http://schemas.openxmlformats.org/drawingml/2006/wordprocessingDrawing" xmlns:w10="urn:schemas-microsoft-com:office:word" xmlns:w="http://schemas.openxmlformats.org/wordprocessingml/2006/main" xmlns:w14="http://schemas.microsoft.com/office/word/2010/wordml" xmlns:w15="http://schemas.microsoft.com/office/word/2012/wordml" xmlns:w16cid="http://schemas.microsoft.com/office/word/2016/wordml/cid" xmlns:w16se="http://schemas.microsoft.com/office/word/2015/wordml/symex" xmlns:wpg="http://schemas.microsoft.com/office/word/2010/wordprocessingGroup" xmlns:wpi="http://schemas.microsoft.com/office/word/2010/wordprocessingInk" xmlns:wne="http://schemas.microsoft.com/office/word/2006/wordml" xmlns:wps="http://schemas.microsoft.com/office/word/2010/wordprocessingShape" mc:Ignorable="w14 w15 w16se w16cid wp14">
   <w:body>
     <w:p>
       <w:pPr>
@@ -173,29 +173,13 @@
     </w:p>
     <w:p>
       <w:r>
-        <w:t xml:space="preserve">From your group's ideal jobs, you can identify a set of skills required for these jobs (we will refer to this as your group's required skill set). These can be divided into general skills (communication, problem solving, writing </w:t>
-      </w:r>
-      <w:proofErr w:type="spellStart"/>
-      <w:r>
-        <w:t>etc</w:t>
-      </w:r>
-      <w:proofErr w:type="spellEnd"/>
-      <w:r>
-        <w:t>) and IT-specific skills (</w:t>
+        <w:t>From your group's ideal jobs, you can identify a set of skills required for these jobs (we will refer to this as your group's required skill set). These can be divided into general skills (communication, problem solving, writing etc) and IT-specific skills (</w:t>
       </w:r>
       <w:r>
         <w:t>JavaScript</w:t>
       </w:r>
       <w:r>
-        <w:t xml:space="preserve">, SQL, </w:t>
-      </w:r>
-      <w:proofErr w:type="spellStart"/>
-      <w:r>
-        <w:t>etc</w:t>
-      </w:r>
-      <w:proofErr w:type="spellEnd"/>
-      <w:r>
-        <w:t xml:space="preserve">). </w:t>
+        <w:t xml:space="preserve">, SQL, etc). </w:t>
       </w:r>
     </w:p>
     <w:p>
@@ -467,186 +451,6 @@
       </w:r>
     </w:p>
     <w:p>
-      <w:pPr>
-        <w:pStyle w:val="ListParagraph"/>
-        <w:numPr>
-          <w:ilvl w:val="0"/>
-          <w:numId w:val="5"/>
-        </w:numPr>
-        <w:rPr>
-          <w:color w:val="002060"/>
-        </w:rPr>
-      </w:pPr>
-      <w:r>
-        <w:rPr>
-          <w:color w:val="002060"/>
-        </w:rPr>
-        <w:t>Communication Skills #1</w:t>
-      </w:r>
-    </w:p>
-    <w:p>
-      <w:pPr>
-        <w:pStyle w:val="ListParagraph"/>
-        <w:numPr>
-          <w:ilvl w:val="0"/>
-          <w:numId w:val="5"/>
-        </w:numPr>
-        <w:rPr>
-          <w:color w:val="002060"/>
-        </w:rPr>
-      </w:pPr>
-      <w:r>
-        <w:rPr>
-          <w:color w:val="002060"/>
-        </w:rPr>
-        <w:t>Problem Solving #2</w:t>
-      </w:r>
-    </w:p>
-    <w:p>
-      <w:pPr>
-        <w:pStyle w:val="ListParagraph"/>
-        <w:numPr>
-          <w:ilvl w:val="0"/>
-          <w:numId w:val="5"/>
-        </w:numPr>
-        <w:rPr>
-          <w:color w:val="002060"/>
-        </w:rPr>
-      </w:pPr>
-      <w:r>
-        <w:rPr>
-          <w:color w:val="002060"/>
-        </w:rPr>
-        <w:t>Organisation Skills #3</w:t>
-      </w:r>
-    </w:p>
-    <w:p>
-      <w:pPr>
-        <w:pStyle w:val="ListParagraph"/>
-        <w:numPr>
-          <w:ilvl w:val="0"/>
-          <w:numId w:val="5"/>
-        </w:numPr>
-        <w:rPr>
-          <w:color w:val="002060"/>
-        </w:rPr>
-      </w:pPr>
-      <w:r>
-        <w:rPr>
-          <w:color w:val="002060"/>
-        </w:rPr>
-        <w:t>Teamwork/Collaboration #5</w:t>
-      </w:r>
-    </w:p>
-    <w:p>
-      <w:pPr>
-        <w:pStyle w:val="ListParagraph"/>
-        <w:numPr>
-          <w:ilvl w:val="0"/>
-          <w:numId w:val="5"/>
-        </w:numPr>
-        <w:rPr>
-          <w:color w:val="002060"/>
-        </w:rPr>
-      </w:pPr>
-      <w:r>
-        <w:rPr>
-          <w:color w:val="002060"/>
-        </w:rPr>
-        <w:t>Troubleshooting #6</w:t>
-      </w:r>
-    </w:p>
-    <w:p>
-      <w:pPr>
-        <w:pStyle w:val="ListParagraph"/>
-        <w:numPr>
-          <w:ilvl w:val="0"/>
-          <w:numId w:val="5"/>
-        </w:numPr>
-        <w:rPr>
-          <w:color w:val="002060"/>
-        </w:rPr>
-      </w:pPr>
-      <w:r>
-        <w:rPr>
-          <w:color w:val="002060"/>
-        </w:rPr>
-        <w:t>Planning #7</w:t>
-      </w:r>
-    </w:p>
-    <w:p>
-      <w:pPr>
-        <w:pStyle w:val="ListParagraph"/>
-        <w:numPr>
-          <w:ilvl w:val="0"/>
-          <w:numId w:val="5"/>
-        </w:numPr>
-        <w:rPr>
-          <w:color w:val="002060"/>
-        </w:rPr>
-      </w:pPr>
-      <w:r>
-        <w:rPr>
-          <w:color w:val="002060"/>
-        </w:rPr>
-        <w:t>Detail-Orientated #8</w:t>
-      </w:r>
-    </w:p>
-    <w:p>
-      <w:pPr>
-        <w:pStyle w:val="ListParagraph"/>
-        <w:numPr>
-          <w:ilvl w:val="0"/>
-          <w:numId w:val="5"/>
-        </w:numPr>
-        <w:rPr>
-          <w:color w:val="002060"/>
-        </w:rPr>
-      </w:pPr>
-      <w:r>
-        <w:rPr>
-          <w:color w:val="002060"/>
-        </w:rPr>
-        <w:t>Creativity #9</w:t>
-      </w:r>
-    </w:p>
-    <w:p>
-      <w:pPr>
-        <w:pStyle w:val="ListParagraph"/>
-        <w:numPr>
-          <w:ilvl w:val="0"/>
-          <w:numId w:val="5"/>
-        </w:numPr>
-        <w:rPr>
-          <w:color w:val="002060"/>
-        </w:rPr>
-      </w:pPr>
-      <w:r>
-        <w:rPr>
-          <w:color w:val="002060"/>
-        </w:rPr>
-        <w:t>Research #10</w:t>
-      </w:r>
-    </w:p>
-    <w:p>
-      <w:pPr>
-        <w:pStyle w:val="ListParagraph"/>
-        <w:numPr>
-          <w:ilvl w:val="0"/>
-          <w:numId w:val="5"/>
-        </w:numPr>
-        <w:rPr>
-          <w:color w:val="002060"/>
-        </w:rPr>
-      </w:pPr>
-      <w:r>
-        <w:rPr>
-          <w:color w:val="002060"/>
-        </w:rPr>
-        <w:t>Time Management #12</w:t>
-      </w:r>
-    </w:p>
-    <w:p>
       <w:r>
         <w:t xml:space="preserve">What are the three highest ranked IT-specific skills which are not in your required skill set? </w:t>
       </w:r>
@@ -772,7 +576,6 @@
           <w:color w:val="002060"/>
           <w:u w:val="single"/>
         </w:rPr>
-        <w:lastRenderedPageBreak/>
         <w:t>Leadership #11</w:t>
       </w:r>
     </w:p>
@@ -799,12 +602,7 @@
     <w:p/>
     <w:p>
       <w:r>
-        <w:t>Having looked at the Burning Glass data, has your opinion of your ide</w:t>
-      </w:r>
-      <w:bookmarkStart w:id="0" w:name="_GoBack"/>
-      <w:bookmarkEnd w:id="0"/>
-      <w:r>
-        <w:t>al job changed? Why or why not?</w:t>
+        <w:t>Having looked at the Burning Glass data, has your opinion of your ideal job changed? Why or why not?</w:t>
       </w:r>
     </w:p>
     <w:p>
@@ -877,6 +675,7 @@
         <w:rPr>
           <w:color w:val="002060"/>
         </w:rPr>
+        <w:lastRenderedPageBreak/>
         <w:t xml:space="preserve">Reinforces a clear path for me, to learn HTML, CSS &amp; </w:t>
       </w:r>
       <w:proofErr w:type="spellStart"/>
@@ -1045,6 +844,7 @@
           <w:color w:val="002060"/>
         </w:rPr>
       </w:pPr>
+      <w:bookmarkStart w:id="0" w:name="_GoBack"/>
       <w:r>
         <w:rPr>
           <w:color w:val="002060"/>
@@ -1065,6 +865,7 @@
         <w:t xml:space="preserve"> top demanded job. It’s surprising to me that graphics designers and front-end developers are in higher demand. This has encouraged me to broaden my skillset.</w:t>
       </w:r>
     </w:p>
+    <w:bookmarkEnd w:id="0"/>
     <w:p>
       <w:r>
         <w:t xml:space="preserve"> </w:t>
@@ -1081,7 +882,7 @@
 </file>
 
 <file path=word/numbering.xml><?xml version="1.0" encoding="utf-8"?>
-<w:numbering xmlns:wpc="http://schemas.microsoft.com/office/word/2010/wordprocessingCanvas" xmlns:mc="http://schemas.openxmlformats.org/markup-compatibility/2006" xmlns:o="urn:schemas-microsoft-com:office:office" xmlns:r="http://schemas.openxmlformats.org/officeDocument/2006/relationships" xmlns:m="http://schemas.openxmlformats.org/officeDocument/2006/math" xmlns:v="urn:schemas-microsoft-com:vml" xmlns:wp14="http://schemas.microsoft.com/office/word/2010/wordprocessingDrawing" xmlns:wp="http://schemas.openxmlformats.org/drawingml/2006/wordprocessingDrawing" xmlns:w10="urn:schemas-microsoft-com:office:word" xmlns:w="http://schemas.openxmlformats.org/wordprocessingml/2006/main" xmlns:w14="http://schemas.microsoft.com/office/word/2010/wordml" xmlns:w15="http://schemas.microsoft.com/office/word/2012/wordml" xmlns:wpg="http://schemas.microsoft.com/office/word/2010/wordprocessingGroup" xmlns:wpi="http://schemas.microsoft.com/office/word/2010/wordprocessingInk" xmlns:wne="http://schemas.microsoft.com/office/word/2006/wordml" xmlns:wps="http://schemas.microsoft.com/office/word/2010/wordprocessingShape" mc:Ignorable="w14 w15 wp14">
+<w:numbering xmlns:wpc="http://schemas.microsoft.com/office/word/2010/wordprocessingCanvas" xmlns:cx="http://schemas.microsoft.com/office/drawing/2014/chartex" xmlns:cx1="http://schemas.microsoft.com/office/drawing/2015/9/8/chartex" xmlns:cx2="http://schemas.microsoft.com/office/drawing/2015/10/21/chartex" xmlns:cx3="http://schemas.microsoft.com/office/drawing/2016/5/9/chartex" xmlns:cx4="http://schemas.microsoft.com/office/drawing/2016/5/10/chartex" xmlns:cx5="http://schemas.microsoft.com/office/drawing/2016/5/11/chartex" xmlns:cx6="http://schemas.microsoft.com/office/drawing/2016/5/12/chartex" xmlns:cx7="http://schemas.microsoft.com/office/drawing/2016/5/13/chartex" xmlns:cx8="http://schemas.microsoft.com/office/drawing/2016/5/14/chartex" xmlns:mc="http://schemas.openxmlformats.org/markup-compatibility/2006" xmlns:aink="http://schemas.microsoft.com/office/drawing/2016/ink" xmlns:am3d="http://schemas.microsoft.com/office/drawing/2017/model3d" xmlns:o="urn:schemas-microsoft-com:office:office" xmlns:r="http://schemas.openxmlformats.org/officeDocument/2006/relationships" xmlns:m="http://schemas.openxmlformats.org/officeDocument/2006/math" xmlns:v="urn:schemas-microsoft-com:vml" xmlns:wp14="http://schemas.microsoft.com/office/word/2010/wordprocessingDrawing" xmlns:wp="http://schemas.openxmlformats.org/drawingml/2006/wordprocessingDrawing" xmlns:w10="urn:schemas-microsoft-com:office:word" xmlns:w="http://schemas.openxmlformats.org/wordprocessingml/2006/main" xmlns:w14="http://schemas.microsoft.com/office/word/2010/wordml" xmlns:w15="http://schemas.microsoft.com/office/word/2012/wordml" xmlns:w16cid="http://schemas.microsoft.com/office/word/2016/wordml/cid" xmlns:w16se="http://schemas.microsoft.com/office/word/2015/wordml/symex" xmlns:wpg="http://schemas.microsoft.com/office/word/2010/wordprocessingGroup" xmlns:wpi="http://schemas.microsoft.com/office/word/2010/wordprocessingInk" xmlns:wne="http://schemas.microsoft.com/office/word/2006/wordml" xmlns:wps="http://schemas.microsoft.com/office/word/2010/wordprocessingShape" mc:Ignorable="w14 w15 w16se w16cid wp14">
   <w:abstractNum w:abstractNumId="0" w15:restartNumberingAfterBreak="0">
     <w:nsid w:val="07435197"/>
     <w:multiLevelType w:val="hybridMultilevel"/>
@@ -1664,7 +1465,7 @@
 </file>
 
 <file path=word/styles.xml><?xml version="1.0" encoding="utf-8"?>
-<w:styles xmlns:mc="http://schemas.openxmlformats.org/markup-compatibility/2006" xmlns:r="http://schemas.openxmlformats.org/officeDocument/2006/relationships" xmlns:w="http://schemas.openxmlformats.org/wordprocessingml/2006/main" xmlns:w14="http://schemas.microsoft.com/office/word/2010/wordml" xmlns:w15="http://schemas.microsoft.com/office/word/2012/wordml" mc:Ignorable="w14 w15">
+<w:styles xmlns:mc="http://schemas.openxmlformats.org/markup-compatibility/2006" xmlns:r="http://schemas.openxmlformats.org/officeDocument/2006/relationships" xmlns:w="http://schemas.openxmlformats.org/wordprocessingml/2006/main" xmlns:w14="http://schemas.microsoft.com/office/word/2010/wordml" xmlns:w15="http://schemas.microsoft.com/office/word/2012/wordml" xmlns:w16cid="http://schemas.microsoft.com/office/word/2016/wordml/cid" xmlns:w16se="http://schemas.microsoft.com/office/word/2015/wordml/symex" mc:Ignorable="w14 w15 w16se w16cid">
   <w:docDefaults>
     <w:rPrDefault>
       <w:rPr>
@@ -1680,7 +1481,7 @@
       </w:pPr>
     </w:pPrDefault>
   </w:docDefaults>
-  <w:latentStyles w:defLockedState="0" w:defUIPriority="99" w:defSemiHidden="0" w:defUnhideWhenUsed="0" w:defQFormat="0" w:count="371">
+  <w:latentStyles w:defLockedState="0" w:defUIPriority="99" w:defSemiHidden="0" w:defUnhideWhenUsed="0" w:defQFormat="0" w:count="377">
     <w:lsdException w:name="Normal" w:uiPriority="0" w:qFormat="1"/>
     <w:lsdException w:name="heading 1" w:uiPriority="9" w:qFormat="1"/>
     <w:lsdException w:name="heading 2" w:semiHidden="1" w:uiPriority="9" w:unhideWhenUsed="1" w:qFormat="1"/>
@@ -1828,11 +1629,8 @@
     <w:lsdException w:name="Table 3D effects 3" w:semiHidden="1" w:unhideWhenUsed="1"/>
     <w:lsdException w:name="Table Contemporary" w:semiHidden="1" w:unhideWhenUsed="1"/>
     <w:lsdException w:name="Table Elegant" w:semiHidden="1" w:unhideWhenUsed="1"/>
-    <w:lsdException w:name="Table Professional" w:semiHidden="1" w:unhideWhenUsed="1"/>
     <w:lsdException w:name="Table Subtle 1" w:semiHidden="1" w:unhideWhenUsed="1"/>
     <w:lsdException w:name="Table Subtle 2" w:semiHidden="1" w:unhideWhenUsed="1"/>
-    <w:lsdException w:name="Table Web 1" w:semiHidden="1" w:unhideWhenUsed="1"/>
-    <w:lsdException w:name="Table Web 2" w:semiHidden="1" w:unhideWhenUsed="1"/>
     <w:lsdException w:name="Table Web 3" w:semiHidden="1" w:unhideWhenUsed="1"/>
     <w:lsdException w:name="Balloon Text" w:semiHidden="1" w:unhideWhenUsed="1"/>
     <w:lsdException w:name="Table Grid" w:uiPriority="39"/>
@@ -2052,6 +1850,12 @@
     <w:lsdException w:name="List Table 5 Dark Accent 6" w:uiPriority="50"/>
     <w:lsdException w:name="List Table 6 Colorful Accent 6" w:uiPriority="51"/>
     <w:lsdException w:name="List Table 7 Colorful Accent 6" w:uiPriority="52"/>
+    <w:lsdException w:name="Mention" w:semiHidden="1" w:unhideWhenUsed="1"/>
+    <w:lsdException w:name="Smart Hyperlink" w:semiHidden="1" w:unhideWhenUsed="1"/>
+    <w:lsdException w:name="Hashtag" w:semiHidden="1" w:unhideWhenUsed="1"/>
+    <w:lsdException w:name="Unresolved Mention" w:semiHidden="1" w:unhideWhenUsed="1"/>
+    <w:lsdException w:name="Smart Link" w:semiHidden="1" w:unhideWhenUsed="1"/>
+    <w:lsdException w:name="Smart Link Error" w:semiHidden="1" w:unhideWhenUsed="1"/>
   </w:latentStyles>
   <w:style w:type="paragraph" w:default="1" w:styleId="Normal">
     <w:name w:val="Normal"/>

</xml_diff>